<commit_message>
Files updated to include formatted cover page
</commit_message>
<xml_diff>
--- a/Stage 1 Project Proposal.docx
+++ b/Stage 1 Project Proposal.docx
@@ -5,6 +5,106 @@
     <w:p>
       <w:pPr>
         <w:pStyle w:val="Title"/>
+        <w:jc w:val="center"/>
+      </w:pPr>
+      <w:r>
+        <w:rPr>
+          <w:noProof/>
+        </w:rPr>
+        <mc:AlternateContent>
+          <mc:Choice Requires="wps">
+            <w:drawing>
+              <wp:anchor distT="0" distB="0" distL="114300" distR="114300" simplePos="0" relativeHeight="251658240" behindDoc="0" locked="0" layoutInCell="1" allowOverlap="1" wp14:anchorId="18027D0E" wp14:editId="2EA098AD">
+                <wp:simplePos x="0" y="0"/>
+                <wp:positionH relativeFrom="column">
+                  <wp:posOffset>-1733681</wp:posOffset>
+                </wp:positionH>
+                <wp:positionV relativeFrom="paragraph">
+                  <wp:posOffset>-1292576</wp:posOffset>
+                </wp:positionV>
+                <wp:extent cx="7914290" cy="8639503"/>
+                <wp:effectExtent l="0" t="0" r="0" b="9525"/>
+                <wp:wrapNone/>
+                <wp:docPr id="1" name="Diagonal Stripe 1"/>
+                <wp:cNvGraphicFramePr/>
+                <a:graphic xmlns:a="http://schemas.openxmlformats.org/drawingml/2006/main">
+                  <a:graphicData uri="http://schemas.microsoft.com/office/word/2010/wordprocessingShape">
+                    <wps:wsp>
+                      <wps:cNvSpPr/>
+                      <wps:spPr>
+                        <a:xfrm>
+                          <a:off x="0" y="0"/>
+                          <a:ext cx="7914290" cy="8639503"/>
+                        </a:xfrm>
+                        <a:prstGeom prst="diagStripe">
+                          <a:avLst/>
+                        </a:prstGeom>
+                        <a:solidFill>
+                          <a:schemeClr val="accent2">
+                            <a:lumMod val="60000"/>
+                            <a:lumOff val="40000"/>
+                            <a:alpha val="25098"/>
+                          </a:schemeClr>
+                        </a:solidFill>
+                        <a:ln>
+                          <a:noFill/>
+                        </a:ln>
+                      </wps:spPr>
+                      <wps:style>
+                        <a:lnRef idx="2">
+                          <a:schemeClr val="accent1">
+                            <a:shade val="50000"/>
+                          </a:schemeClr>
+                        </a:lnRef>
+                        <a:fillRef idx="1">
+                          <a:schemeClr val="accent1"/>
+                        </a:fillRef>
+                        <a:effectRef idx="0">
+                          <a:schemeClr val="accent1"/>
+                        </a:effectRef>
+                        <a:fontRef idx="minor">
+                          <a:schemeClr val="lt1"/>
+                        </a:fontRef>
+                      </wps:style>
+                      <wps:bodyPr rot="0" spcFirstLastPara="0" vertOverflow="overflow" horzOverflow="overflow" vert="horz" wrap="square" lIns="91440" tIns="45720" rIns="91440" bIns="45720" numCol="1" spcCol="0" rtlCol="0" fromWordArt="0" anchor="ctr" anchorCtr="0" forceAA="0" compatLnSpc="1">
+                        <a:prstTxWarp prst="textNoShape">
+                          <a:avLst/>
+                        </a:prstTxWarp>
+                        <a:noAutofit/>
+                      </wps:bodyPr>
+                    </wps:wsp>
+                  </a:graphicData>
+                </a:graphic>
+                <wp14:sizeRelH relativeFrom="margin">
+                  <wp14:pctWidth>0</wp14:pctWidth>
+                </wp14:sizeRelH>
+                <wp14:sizeRelV relativeFrom="margin">
+                  <wp14:pctHeight>0</wp14:pctHeight>
+                </wp14:sizeRelV>
+              </wp:anchor>
+            </w:drawing>
+          </mc:Choice>
+          <mc:Fallback>
+            <w:pict>
+              <v:shape w14:anchorId="2E0A120B" id="Diagonal Stripe 1" o:spid="_x0000_s1026" style="position:absolute;margin-left:-136.5pt;margin-top:-101.8pt;width:623.15pt;height:680.3pt;z-index:251658240;visibility:visible;mso-wrap-style:square;mso-width-percent:0;mso-height-percent:0;mso-wrap-distance-left:9pt;mso-wrap-distance-top:0;mso-wrap-distance-right:9pt;mso-wrap-distance-bottom:0;mso-position-horizontal:absolute;mso-position-horizontal-relative:text;mso-position-vertical:absolute;mso-position-vertical-relative:text;mso-width-percent:0;mso-height-percent:0;mso-width-relative:margin;mso-height-relative:margin;v-text-anchor:middle" coordsize="7914290,8639503" o:gfxdata="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" path="m,4319752l3957145,,7914290,,,8639503,,4319752xe" fillcolor="#f4b083 [1941]" stroked="f" strokeweight="1pt">
+                <v:fill opacity="16448f"/>
+                <v:stroke joinstyle="miter"/>
+                <v:path arrowok="t" o:connecttype="custom" o:connectlocs="0,4319752;3957145,0;7914290,0;0,8639503;0,4319752" o:connectangles="0,0,0,0,0"/>
+              </v:shape>
+            </w:pict>
+          </mc:Fallback>
+        </mc:AlternateContent>
+      </w:r>
+    </w:p>
+    <w:p>
+      <w:pPr>
+        <w:pStyle w:val="Title"/>
+        <w:jc w:val="center"/>
+      </w:pPr>
+    </w:p>
+    <w:p>
+      <w:pPr>
+        <w:pStyle w:val="Title"/>
       </w:pPr>
       <w:r>
         <w:t xml:space="preserve">Team E: </w:t>
@@ -27,31 +127,7 @@
     <w:p>
       <w:pPr>
         <w:pStyle w:val="Subtitle"/>
-        <w:rPr>
-          <w:sz w:val="22"/>
-          <w:szCs w:val="22"/>
-        </w:rPr>
-      </w:pPr>
-      <w:r>
-        <w:rPr>
-          <w:sz w:val="22"/>
-          <w:szCs w:val="22"/>
-        </w:rPr>
-        <w:t>GABRIELLE GONZAGA, NAVJEET HUNDAL, THIEN-KIM NGUYEN, CHEVY O’DELL, &amp; MANNY RODRIGUEZ</w:t>
-      </w:r>
-    </w:p>
-    <w:p>
-      <w:pPr>
-        <w:pStyle w:val="Heading1"/>
-      </w:pPr>
-      <w:r>
-        <w:t>Part 1: Project Proposal Ideas</w:t>
-      </w:r>
-    </w:p>
-    <w:p/>
-    <w:p>
-      <w:pPr>
-        <w:pStyle w:val="Heading2"/>
+        <w:spacing w:after="0"/>
         <w:rPr>
           <w:color w:val="auto"/>
           <w:sz w:val="24"/>
@@ -59,22 +135,19 @@
         </w:rPr>
       </w:pPr>
       <w:r>
-        <w:t>Idea 1:</w:t>
-      </w:r>
-      <w:r>
-        <w:t xml:space="preserve"> </w:t>
-      </w:r>
-      <w:r>
-        <w:rPr>
-          <w:color w:val="auto"/>
-        </w:rPr>
-        <w:t>Looking for Game</w:t>
-      </w:r>
-      <w:r>
-        <w:rPr>
-          <w:color w:val="auto"/>
-        </w:rPr>
-        <w:t xml:space="preserve"> </w:t>
+        <w:rPr>
+          <w:sz w:val="24"/>
+          <w:szCs w:val="24"/>
+        </w:rPr>
+        <w:t>Date</w:t>
+      </w:r>
+      <w:r>
+        <w:rPr>
+          <w:color w:val="262626" w:themeColor="text1" w:themeTint="D9"/>
+          <w:sz w:val="24"/>
+          <w:szCs w:val="24"/>
+        </w:rPr>
+        <w:t xml:space="preserve">: </w:t>
       </w:r>
       <w:r>
         <w:rPr>
@@ -82,6 +155,186 @@
           <w:sz w:val="24"/>
           <w:szCs w:val="24"/>
         </w:rPr>
+        <w:t>Oct. 2</w:t>
+      </w:r>
+      <w:r>
+        <w:rPr>
+          <w:color w:val="auto"/>
+          <w:sz w:val="24"/>
+          <w:szCs w:val="24"/>
+          <w:vertAlign w:val="superscript"/>
+        </w:rPr>
+        <w:t>nd</w:t>
+      </w:r>
+      <w:r>
+        <w:rPr>
+          <w:color w:val="auto"/>
+          <w:sz w:val="24"/>
+          <w:szCs w:val="24"/>
+        </w:rPr>
+        <w:t>, 2020</w:t>
+      </w:r>
+    </w:p>
+    <w:p>
+      <w:pPr>
+        <w:pStyle w:val="Subtitle"/>
+        <w:spacing w:after="0"/>
+        <w:rPr>
+          <w:sz w:val="24"/>
+          <w:szCs w:val="24"/>
+        </w:rPr>
+      </w:pPr>
+      <w:r>
+        <w:rPr>
+          <w:sz w:val="24"/>
+          <w:szCs w:val="24"/>
+        </w:rPr>
+        <w:t xml:space="preserve">Tutorial Section: </w:t>
+      </w:r>
+      <w:r>
+        <w:rPr>
+          <w:color w:val="auto"/>
+          <w:sz w:val="24"/>
+          <w:szCs w:val="24"/>
+        </w:rPr>
+        <w:t>t01</w:t>
+      </w:r>
+    </w:p>
+    <w:p>
+      <w:pPr>
+        <w:pStyle w:val="Subtitle"/>
+        <w:spacing w:after="0"/>
+        <w:rPr>
+          <w:color w:val="auto"/>
+          <w:sz w:val="24"/>
+          <w:szCs w:val="24"/>
+        </w:rPr>
+      </w:pPr>
+      <w:r>
+        <w:rPr>
+          <w:sz w:val="24"/>
+          <w:szCs w:val="24"/>
+        </w:rPr>
+        <w:t xml:space="preserve">Team Number: </w:t>
+      </w:r>
+      <w:r>
+        <w:rPr>
+          <w:color w:val="auto"/>
+          <w:sz w:val="24"/>
+          <w:szCs w:val="24"/>
+        </w:rPr>
+        <w:t>Team e</w:t>
+      </w:r>
+    </w:p>
+    <w:p/>
+    <w:p>
+      <w:pPr>
+        <w:pStyle w:val="IntenseQuote"/>
+      </w:pPr>
+    </w:p>
+    <w:p>
+      <w:pPr>
+        <w:pStyle w:val="IntenseQuote"/>
+      </w:pPr>
+      <w:r>
+        <w:t>GABRIELLE GONZAGA</w:t>
+      </w:r>
+      <w:r>
+        <w:t xml:space="preserve"> (10100364)</w:t>
+      </w:r>
+    </w:p>
+    <w:p>
+      <w:pPr>
+        <w:pStyle w:val="IntenseQuote"/>
+      </w:pPr>
+      <w:r>
+        <w:t>NAVJEET HUNDAL</w:t>
+      </w:r>
+      <w:r>
+        <w:t xml:space="preserve"> (30004202)</w:t>
+      </w:r>
+    </w:p>
+    <w:p>
+      <w:pPr>
+        <w:pStyle w:val="IntenseQuote"/>
+      </w:pPr>
+      <w:r>
+        <w:t xml:space="preserve"> THIEN-KIM NGUYEN</w:t>
+      </w:r>
+      <w:r>
+        <w:t xml:space="preserve"> (30069968)</w:t>
+      </w:r>
+    </w:p>
+    <w:p>
+      <w:pPr>
+        <w:pStyle w:val="IntenseQuote"/>
+      </w:pPr>
+      <w:r>
+        <w:t xml:space="preserve"> CHEVY O’DELL</w:t>
+      </w:r>
+      <w:r>
+        <w:t xml:space="preserve"> (30019806)</w:t>
+      </w:r>
+    </w:p>
+    <w:p>
+      <w:pPr>
+        <w:pStyle w:val="IntenseQuote"/>
+      </w:pPr>
+      <w:r>
+        <w:t xml:space="preserve"> MANNY RODRIGUEZ</w:t>
+      </w:r>
+      <w:r>
+        <w:t xml:space="preserve"> (30046317)</w:t>
+      </w:r>
+    </w:p>
+    <w:p>
+      <w:r>
+        <w:br w:type="page"/>
+      </w:r>
+    </w:p>
+    <w:p/>
+    <w:p>
+      <w:pPr>
+        <w:pStyle w:val="Heading1"/>
+      </w:pPr>
+      <w:r>
+        <w:t>Part 1: Project Proposal Ideas</w:t>
+      </w:r>
+    </w:p>
+    <w:p/>
+    <w:p>
+      <w:pPr>
+        <w:pStyle w:val="Heading2"/>
+        <w:rPr>
+          <w:color w:val="auto"/>
+          <w:sz w:val="24"/>
+          <w:szCs w:val="24"/>
+        </w:rPr>
+      </w:pPr>
+      <w:r>
+        <w:t>Idea 1:</w:t>
+      </w:r>
+      <w:r>
+        <w:t xml:space="preserve"> </w:t>
+      </w:r>
+      <w:r>
+        <w:rPr>
+          <w:color w:val="auto"/>
+        </w:rPr>
+        <w:t>Looking for Game</w:t>
+      </w:r>
+      <w:r>
+        <w:rPr>
+          <w:color w:val="auto"/>
+        </w:rPr>
+        <w:t xml:space="preserve"> </w:t>
+      </w:r>
+      <w:r>
+        <w:rPr>
+          <w:color w:val="auto"/>
+          <w:sz w:val="24"/>
+          <w:szCs w:val="24"/>
+        </w:rPr>
         <w:t>(Potential Name: LFG, Good Game)</w:t>
       </w:r>
     </w:p>
@@ -508,7 +761,6 @@
         <w:pStyle w:val="Heading3"/>
       </w:pPr>
       <w:r>
-        <w:lastRenderedPageBreak/>
         <w:t>How are you going to solve it/introduce it?</w:t>
       </w:r>
     </w:p>
@@ -939,7 +1191,6 @@
         <w:pStyle w:val="Heading3"/>
       </w:pPr>
       <w:r>
-        <w:lastRenderedPageBreak/>
         <w:t>How are you going to solve it/introduce it?</w:t>
       </w:r>
     </w:p>
@@ -1321,7 +1572,6 @@
         <w:pStyle w:val="Heading3"/>
       </w:pPr>
       <w:r>
-        <w:lastRenderedPageBreak/>
         <w:t>How are you going to solve it/introduce it?</w:t>
       </w:r>
     </w:p>
@@ -1728,7 +1978,7 @@
     </w:p>
     <w:p>
       <w:r>
-        <w:t xml:space="preserve">All our work for stage one of the team project can be found under the feature branch:  </w:t>
+        <w:t xml:space="preserve">All our work for stage one can be found under the feature branch:  </w:t>
       </w:r>
       <w:proofErr w:type="spellStart"/>
       <w:r>

</xml_diff>